<commit_message>
update na defesa de criação e memorial descritivo de DD
</commit_message>
<xml_diff>
--- a/Matérias/Design/Atividades/Projeto Segurança da informação/documentos/Defesa de Criação.docx
+++ b/Matérias/Design/Atividades/Projeto Segurança da informação/documentos/Defesa de Criação.docx
@@ -1,6 +1,6 @@
 
 <file path=word/document.xml><?xml version="1.0" encoding="utf-8"?>
-<w:document xmlns:wpc="http://schemas.microsoft.com/office/word/2010/wordprocessingCanvas" xmlns:cx="http://schemas.microsoft.com/office/drawing/2014/chartex" xmlns:cx1="http://schemas.microsoft.com/office/drawing/2015/9/8/chartex" xmlns:cx2="http://schemas.microsoft.com/office/drawing/2015/10/21/chartex" xmlns:cx3="http://schemas.microsoft.com/office/drawing/2016/5/9/chartex" xmlns:cx4="http://schemas.microsoft.com/office/drawing/2016/5/10/chartex" xmlns:cx5="http://schemas.microsoft.com/office/drawing/2016/5/11/chartex" xmlns:cx6="http://schemas.microsoft.com/office/drawing/2016/5/12/chartex" xmlns:cx7="http://schemas.microsoft.com/office/drawing/2016/5/13/chartex" xmlns:cx8="http://schemas.microsoft.com/office/drawing/2016/5/14/chartex" xmlns:mc="http://schemas.openxmlformats.org/markup-compatibility/2006" xmlns:aink="http://schemas.microsoft.com/office/drawing/2016/ink" xmlns:am3d="http://schemas.microsoft.com/office/drawing/2017/model3d" xmlns:o="urn:schemas-microsoft-com:office:office" xmlns:r="http://schemas.openxmlformats.org/officeDocument/2006/relationships" xmlns:m="http://schemas.openxmlformats.org/officeDocument/2006/math" xmlns:v="urn:schemas-microsoft-com:vml" xmlns:wp14="http://schemas.microsoft.com/office/word/2010/wordprocessingDrawing" xmlns:wp="http://schemas.openxmlformats.org/drawingml/2006/wordprocessingDrawing" xmlns:w10="urn:schemas-microsoft-com:office:word" xmlns:w="http://schemas.openxmlformats.org/wordprocessingml/2006/main" xmlns:w14="http://schemas.microsoft.com/office/word/2010/wordml" xmlns:w15="http://schemas.microsoft.com/office/word/2012/wordml" xmlns:w16cid="http://schemas.microsoft.com/office/word/2016/wordml/cid" xmlns:w16se="http://schemas.microsoft.com/office/word/2015/wordml/symex" xmlns:wpg="http://schemas.microsoft.com/office/word/2010/wordprocessingGroup" xmlns:wpi="http://schemas.microsoft.com/office/word/2010/wordprocessingInk" xmlns:wne="http://schemas.microsoft.com/office/word/2006/wordml" xmlns:wps="http://schemas.microsoft.com/office/word/2010/wordprocessingShape" mc:Ignorable="w14 w15 w16se w16cid wp14">
+<w:document xmlns:wpc="http://schemas.microsoft.com/office/word/2010/wordprocessingCanvas" xmlns:cx="http://schemas.microsoft.com/office/drawing/2014/chartex" xmlns:cx1="http://schemas.microsoft.com/office/drawing/2015/9/8/chartex" xmlns:cx2="http://schemas.microsoft.com/office/drawing/2015/10/21/chartex" xmlns:cx3="http://schemas.microsoft.com/office/drawing/2016/5/9/chartex" xmlns:cx4="http://schemas.microsoft.com/office/drawing/2016/5/10/chartex" xmlns:cx5="http://schemas.microsoft.com/office/drawing/2016/5/11/chartex" xmlns:cx6="http://schemas.microsoft.com/office/drawing/2016/5/12/chartex" xmlns:cx7="http://schemas.microsoft.com/office/drawing/2016/5/13/chartex" xmlns:cx8="http://schemas.microsoft.com/office/drawing/2016/5/14/chartex" xmlns:mc="http://schemas.openxmlformats.org/markup-compatibility/2006" xmlns:aink="http://schemas.microsoft.com/office/drawing/2016/ink" xmlns:am3d="http://schemas.microsoft.com/office/drawing/2017/model3d" xmlns:o="urn:schemas-microsoft-com:office:office" xmlns:oel="http://schemas.microsoft.com/office/2019/extlst" xmlns:r="http://schemas.openxmlformats.org/officeDocument/2006/relationships" xmlns:m="http://schemas.openxmlformats.org/officeDocument/2006/math" xmlns:v="urn:schemas-microsoft-com:vml" xmlns:wp14="http://schemas.microsoft.com/office/word/2010/wordprocessingDrawing" xmlns:wp="http://schemas.openxmlformats.org/drawingml/2006/wordprocessingDrawing" xmlns:w10="urn:schemas-microsoft-com:office:word" xmlns:w="http://schemas.openxmlformats.org/wordprocessingml/2006/main" xmlns:w14="http://schemas.microsoft.com/office/word/2010/wordml" xmlns:w15="http://schemas.microsoft.com/office/word/2012/wordml" xmlns:w16cex="http://schemas.microsoft.com/office/word/2018/wordml/cex" xmlns:w16cid="http://schemas.microsoft.com/office/word/2016/wordml/cid" xmlns:w16="http://schemas.microsoft.com/office/word/2018/wordml" xmlns:w16sdtdh="http://schemas.microsoft.com/office/word/2020/wordml/sdtdatahash" xmlns:w16se="http://schemas.microsoft.com/office/word/2015/wordml/symex" xmlns:wpg="http://schemas.microsoft.com/office/word/2010/wordprocessingGroup" xmlns:wpi="http://schemas.microsoft.com/office/word/2010/wordprocessingInk" xmlns:wne="http://schemas.microsoft.com/office/word/2006/wordml" xmlns:wps="http://schemas.microsoft.com/office/word/2010/wordprocessingShape" mc:Ignorable="w14 w15 w16se w16cid w16 w16cex w16sdtdh wp14">
   <w:body>
     <w:p>
       <w:pPr>
@@ -642,31 +642,29 @@
       </w:r>
       <w:proofErr w:type="spellEnd"/>
       <w:r>
-        <w:t xml:space="preserve"> que é um processo de redirecionar o usuário final para uma página </w:t>
-      </w:r>
-      <w:proofErr w:type="spellStart"/>
-      <w:r>
-        <w:t>Fake</w:t>
-      </w:r>
-      <w:proofErr w:type="spellEnd"/>
-      <w:r>
-        <w:t xml:space="preserve"> e roubar seus dados</w:t>
-      </w:r>
-      <w:bookmarkStart w:id="0" w:name="_GoBack"/>
-      <w:bookmarkEnd w:id="0"/>
-    </w:p>
+        <w:t xml:space="preserve"> que é um processo de redirecionar o usuário final para uma página Fake e roubar seus dados</w:t>
+      </w:r>
+    </w:p>
+    <w:p/>
     <w:p/>
     <w:p>
       <w:r>
         <w:rPr>
           <w:noProof/>
         </w:rPr>
-        <w:lastRenderedPageBreak/>
         <w:drawing>
-          <wp:inline distT="0" distB="0" distL="0" distR="0">
+          <wp:anchor distT="0" distB="0" distL="114300" distR="114300" simplePos="0" relativeHeight="251666432" behindDoc="0" locked="0" layoutInCell="1" allowOverlap="1">
+            <wp:simplePos x="0" y="0"/>
+            <wp:positionH relativeFrom="margin">
+              <wp:align>right</wp:align>
+            </wp:positionH>
+            <wp:positionV relativeFrom="paragraph">
+              <wp:posOffset>222885</wp:posOffset>
+            </wp:positionV>
             <wp:extent cx="2160000" cy="2160000"/>
             <wp:effectExtent l="0" t="0" r="0" b="0"/>
-            <wp:docPr id="15" name="Imagem 15"/>
+            <wp:wrapSquare wrapText="bothSides"/>
+            <wp:docPr id="21" name="Imagem 21"/>
             <wp:cNvGraphicFramePr>
               <a:graphicFrameLocks xmlns:a="http://schemas.openxmlformats.org/drawingml/2006/main" noChangeAspect="1"/>
             </wp:cNvGraphicFramePr>
@@ -674,7 +672,7 @@
               <a:graphicData uri="http://schemas.openxmlformats.org/drawingml/2006/picture">
                 <pic:pic xmlns:pic="http://schemas.openxmlformats.org/drawingml/2006/picture">
                   <pic:nvPicPr>
-                    <pic:cNvPr id="15" name="teclado-com-fio-de-extensao.png"/>
+                    <pic:cNvPr id="21" name="zombie.png"/>
                     <pic:cNvPicPr/>
                   </pic:nvPicPr>
                   <pic:blipFill>
@@ -701,146 +699,24 @@
                 </pic:pic>
               </a:graphicData>
             </a:graphic>
-          </wp:inline>
+          </wp:anchor>
         </w:drawing>
       </w:r>
-      <w:r>
-        <w:rPr>
-          <w:noProof/>
-        </w:rPr>
-        <w:drawing>
-          <wp:inline distT="0" distB="0" distL="0" distR="0">
-            <wp:extent cx="2160000" cy="2160000"/>
-            <wp:effectExtent l="0" t="0" r="0" b="0"/>
-            <wp:docPr id="16" name="Imagem 16"/>
-            <wp:cNvGraphicFramePr>
-              <a:graphicFrameLocks xmlns:a="http://schemas.openxmlformats.org/drawingml/2006/main" noChangeAspect="1"/>
-            </wp:cNvGraphicFramePr>
-            <a:graphic xmlns:a="http://schemas.openxmlformats.org/drawingml/2006/main">
-              <a:graphicData uri="http://schemas.openxmlformats.org/drawingml/2006/picture">
-                <pic:pic xmlns:pic="http://schemas.openxmlformats.org/drawingml/2006/picture">
-                  <pic:nvPicPr>
-                    <pic:cNvPr id="16" name="tecnologia roxa.png"/>
-                    <pic:cNvPicPr/>
-                  </pic:nvPicPr>
-                  <pic:blipFill>
-                    <a:blip r:embed="rId13">
-                      <a:extLst>
-                        <a:ext uri="{28A0092B-C50C-407E-A947-70E740481C1C}">
-                          <a14:useLocalDpi xmlns:a14="http://schemas.microsoft.com/office/drawing/2010/main" val="0"/>
-                        </a:ext>
-                      </a:extLst>
-                    </a:blip>
-                    <a:stretch>
-                      <a:fillRect/>
-                    </a:stretch>
-                  </pic:blipFill>
-                  <pic:spPr>
-                    <a:xfrm>
-                      <a:off x="0" y="0"/>
-                      <a:ext cx="2160000" cy="2160000"/>
-                    </a:xfrm>
-                    <a:prstGeom prst="rect">
-                      <a:avLst/>
-                    </a:prstGeom>
-                  </pic:spPr>
-                </pic:pic>
-              </a:graphicData>
-            </a:graphic>
-          </wp:inline>
-        </w:drawing>
-      </w:r>
-      <w:r>
-        <w:rPr>
-          <w:noProof/>
-        </w:rPr>
-        <w:drawing>
-          <wp:inline distT="0" distB="0" distL="0" distR="0">
-            <wp:extent cx="2160000" cy="2160000"/>
-            <wp:effectExtent l="0" t="0" r="0" b="0"/>
-            <wp:docPr id="18" name="Imagem 18"/>
-            <wp:cNvGraphicFramePr>
-              <a:graphicFrameLocks xmlns:a="http://schemas.openxmlformats.org/drawingml/2006/main" noChangeAspect="1"/>
-            </wp:cNvGraphicFramePr>
-            <a:graphic xmlns:a="http://schemas.openxmlformats.org/drawingml/2006/main">
-              <a:graphicData uri="http://schemas.openxmlformats.org/drawingml/2006/picture">
-                <pic:pic xmlns:pic="http://schemas.openxmlformats.org/drawingml/2006/picture">
-                  <pic:nvPicPr>
-                    <pic:cNvPr id="18" name="usuario-de-perfil azul escuro.png"/>
-                    <pic:cNvPicPr/>
-                  </pic:nvPicPr>
-                  <pic:blipFill>
-                    <a:blip r:embed="rId14">
-                      <a:extLst>
-                        <a:ext uri="{28A0092B-C50C-407E-A947-70E740481C1C}">
-                          <a14:useLocalDpi xmlns:a14="http://schemas.microsoft.com/office/drawing/2010/main" val="0"/>
-                        </a:ext>
-                      </a:extLst>
-                    </a:blip>
-                    <a:stretch>
-                      <a:fillRect/>
-                    </a:stretch>
-                  </pic:blipFill>
-                  <pic:spPr>
-                    <a:xfrm>
-                      <a:off x="0" y="0"/>
-                      <a:ext cx="2160000" cy="2160000"/>
-                    </a:xfrm>
-                    <a:prstGeom prst="rect">
-                      <a:avLst/>
-                    </a:prstGeom>
-                  </pic:spPr>
-                </pic:pic>
-              </a:graphicData>
-            </a:graphic>
-          </wp:inline>
-        </w:drawing>
-      </w:r>
-      <w:r>
-        <w:rPr>
-          <w:noProof/>
-        </w:rPr>
-        <w:drawing>
-          <wp:inline distT="0" distB="0" distL="0" distR="0">
-            <wp:extent cx="2160000" cy="2160000"/>
-            <wp:effectExtent l="0" t="0" r="0" b="0"/>
-            <wp:docPr id="21" name="Imagem 21"/>
-            <wp:cNvGraphicFramePr>
-              <a:graphicFrameLocks xmlns:a="http://schemas.openxmlformats.org/drawingml/2006/main" noChangeAspect="1"/>
-            </wp:cNvGraphicFramePr>
-            <a:graphic xmlns:a="http://schemas.openxmlformats.org/drawingml/2006/main">
-              <a:graphicData uri="http://schemas.openxmlformats.org/drawingml/2006/picture">
-                <pic:pic xmlns:pic="http://schemas.openxmlformats.org/drawingml/2006/picture">
-                  <pic:nvPicPr>
-                    <pic:cNvPr id="21" name="zombie.png"/>
-                    <pic:cNvPicPr/>
-                  </pic:nvPicPr>
-                  <pic:blipFill>
-                    <a:blip r:embed="rId15">
-                      <a:extLst>
-                        <a:ext uri="{28A0092B-C50C-407E-A947-70E740481C1C}">
-                          <a14:useLocalDpi xmlns:a14="http://schemas.microsoft.com/office/drawing/2010/main" val="0"/>
-                        </a:ext>
-                      </a:extLst>
-                    </a:blip>
-                    <a:stretch>
-                      <a:fillRect/>
-                    </a:stretch>
-                  </pic:blipFill>
-                  <pic:spPr>
-                    <a:xfrm>
-                      <a:off x="0" y="0"/>
-                      <a:ext cx="2160000" cy="2160000"/>
-                    </a:xfrm>
-                    <a:prstGeom prst="rect">
-                      <a:avLst/>
-                    </a:prstGeom>
-                  </pic:spPr>
-                </pic:pic>
-              </a:graphicData>
-            </a:graphic>
-          </wp:inline>
-        </w:drawing>
+    </w:p>
+    <w:p/>
+    <w:p/>
+    <w:p/>
+    <w:p>
+      <w:r>
+        <w:t xml:space="preserve">Esse ícone foi escolhido para representar um malware denominado </w:t>
+      </w:r>
+      <w:proofErr w:type="spellStart"/>
+      <w:r>
+        <w:t>Zombie</w:t>
+      </w:r>
+      <w:proofErr w:type="spellEnd"/>
+      <w:r>
+        <w:t xml:space="preserve"> que acessa seu computador e através dele assiste vídeos sem seu consentimento para dar visualizações a vídeos, na maior parte do tempo, que são roubo de propriedade intelectual. </w:t>
       </w:r>
     </w:p>
     <w:sectPr>
@@ -854,7 +730,7 @@
 </file>
 
 <file path=word/styles.xml><?xml version="1.0" encoding="utf-8"?>
-<w:styles xmlns:mc="http://schemas.openxmlformats.org/markup-compatibility/2006" xmlns:r="http://schemas.openxmlformats.org/officeDocument/2006/relationships" xmlns:w="http://schemas.openxmlformats.org/wordprocessingml/2006/main" xmlns:w14="http://schemas.microsoft.com/office/word/2010/wordml" xmlns:w15="http://schemas.microsoft.com/office/word/2012/wordml" xmlns:w16cid="http://schemas.microsoft.com/office/word/2016/wordml/cid" xmlns:w16se="http://schemas.microsoft.com/office/word/2015/wordml/symex" mc:Ignorable="w14 w15 w16se w16cid">
+<w:styles xmlns:mc="http://schemas.openxmlformats.org/markup-compatibility/2006" xmlns:r="http://schemas.openxmlformats.org/officeDocument/2006/relationships" xmlns:w="http://schemas.openxmlformats.org/wordprocessingml/2006/main" xmlns:w14="http://schemas.microsoft.com/office/word/2010/wordml" xmlns:w15="http://schemas.microsoft.com/office/word/2012/wordml" xmlns:w16cex="http://schemas.microsoft.com/office/word/2018/wordml/cex" xmlns:w16cid="http://schemas.microsoft.com/office/word/2016/wordml/cid" xmlns:w16="http://schemas.microsoft.com/office/word/2018/wordml" xmlns:w16sdtdh="http://schemas.microsoft.com/office/word/2020/wordml/sdtdatahash" xmlns:w16se="http://schemas.microsoft.com/office/word/2015/wordml/symex" mc:Ignorable="w14 w15 w16se w16cid w16 w16cex w16sdtdh">
   <w:docDefaults>
     <w:rPrDefault>
       <w:rPr>
@@ -870,7 +746,7 @@
       </w:pPr>
     </w:pPrDefault>
   </w:docDefaults>
-  <w:latentStyles w:defLockedState="0" w:defUIPriority="99" w:defSemiHidden="0" w:defUnhideWhenUsed="0" w:defQFormat="0" w:count="375">
+  <w:latentStyles w:defLockedState="0" w:defUIPriority="99" w:defSemiHidden="0" w:defUnhideWhenUsed="0" w:defQFormat="0" w:count="376">
     <w:lsdException w:name="Normal" w:uiPriority="0" w:qFormat="1"/>
     <w:lsdException w:name="heading 1" w:uiPriority="9" w:qFormat="1"/>
     <w:lsdException w:name="heading 2" w:semiHidden="1" w:uiPriority="9" w:unhideWhenUsed="1" w:qFormat="1"/>
@@ -976,7 +852,6 @@
     <w:lsdException w:name="HTML Sample" w:semiHidden="1" w:unhideWhenUsed="1"/>
     <w:lsdException w:name="HTML Typewriter" w:semiHidden="1" w:unhideWhenUsed="1"/>
     <w:lsdException w:name="HTML Variable" w:semiHidden="1" w:unhideWhenUsed="1"/>
-    <w:lsdException w:name="Normal Table" w:semiHidden="1" w:unhideWhenUsed="1"/>
     <w:lsdException w:name="annotation subject" w:semiHidden="1" w:unhideWhenUsed="1"/>
     <w:lsdException w:name="No List" w:semiHidden="1" w:unhideWhenUsed="1"/>
     <w:lsdException w:name="Outline List 1" w:semiHidden="1" w:unhideWhenUsed="1"/>
@@ -1023,10 +898,8 @@
     <w:lsdException w:name="Table Subtle 2" w:semiHidden="1" w:unhideWhenUsed="1"/>
     <w:lsdException w:name="Table Web 1" w:semiHidden="1" w:unhideWhenUsed="1"/>
     <w:lsdException w:name="Table Web 2" w:semiHidden="1" w:unhideWhenUsed="1"/>
-    <w:lsdException w:name="Table Web 3" w:semiHidden="1" w:unhideWhenUsed="1"/>
     <w:lsdException w:name="Balloon Text" w:semiHidden="1" w:unhideWhenUsed="1"/>
     <w:lsdException w:name="Table Grid" w:uiPriority="39"/>
-    <w:lsdException w:name="Table Theme" w:semiHidden="1" w:unhideWhenUsed="1"/>
     <w:lsdException w:name="Placeholder Text" w:semiHidden="1"/>
     <w:lsdException w:name="No Spacing" w:uiPriority="1" w:qFormat="1"/>
     <w:lsdException w:name="Light Shading" w:uiPriority="60"/>
@@ -1246,6 +1119,7 @@
     <w:lsdException w:name="Smart Hyperlink" w:semiHidden="1" w:unhideWhenUsed="1"/>
     <w:lsdException w:name="Hashtag" w:semiHidden="1" w:unhideWhenUsed="1"/>
     <w:lsdException w:name="Unresolved Mention" w:semiHidden="1" w:unhideWhenUsed="1"/>
+    <w:lsdException w:name="Smart Link" w:semiHidden="1" w:unhideWhenUsed="1"/>
   </w:latentStyles>
   <w:style w:type="paragraph" w:default="1" w:styleId="Normal">
     <w:name w:val="Normal"/>

</xml_diff>